<commit_message>
beginning of the second year
</commit_message>
<xml_diff>
--- a/discrete math 1/2 sem/HW 1-6/Павличенко С.А. ДЗ №3.docx
+++ b/discrete math 1/2 sem/HW 1-6/Павличенко С.А. ДЗ №3.docx
@@ -3509,47 +3509,91 @@
         <w:rPr>
           <w:rFonts w:ascii="Arial" w:hAnsi="Arial" w:cs="Arial"/>
         </w:rPr>
-        <w:t>Воспользуемся алгоритмом Франка-</w:t>
-      </w:r>
-      <w:proofErr w:type="spellStart"/>
-      <w:r>
-        <w:rPr>
-          <w:rFonts w:ascii="Arial" w:hAnsi="Arial" w:cs="Arial"/>
-        </w:rPr>
-        <w:t>Фриша</w:t>
-      </w:r>
-      <w:proofErr w:type="spellEnd"/>
-      <w:r>
-        <w:rPr>
-          <w:rFonts w:ascii="Arial" w:hAnsi="Arial" w:cs="Arial"/>
-        </w:rPr>
-        <w:t>:</w:t>
+        <w:t>Воспользуемся алгоритмом Франка-Фриша:</w:t>
       </w:r>
     </w:p>
     <w:p>
       <w:pPr>
         <w:rPr>
           <w:rFonts w:ascii="Arial" w:hAnsi="Arial" w:cs="Arial"/>
+        </w:rPr>
+      </w:pPr>
+      <w:r>
+        <w:rPr>
+          <w:rFonts w:ascii="Arial" w:hAnsi="Arial" w:cs="Arial"/>
+        </w:rPr>
+        <w:t xml:space="preserve">Пусть </w:t>
+      </w:r>
+      <w:r>
+        <w:rPr>
+          <w:rFonts w:ascii="Arial" w:hAnsi="Arial" w:cs="Arial"/>
           <w:lang w:val="en-US"/>
         </w:rPr>
-      </w:pPr>
-      <w:r>
-        <w:rPr>
-          <w:rFonts w:ascii="Arial" w:hAnsi="Arial" w:cs="Arial"/>
-        </w:rPr>
-        <w:t xml:space="preserve">Пусть </w:t>
+        <w:t>s</w:t>
+      </w:r>
+      <w:r>
+        <w:rPr>
+          <w:rFonts w:ascii="Arial" w:hAnsi="Arial" w:cs="Arial"/>
+        </w:rPr>
+        <w:t xml:space="preserve"> = </w:t>
       </w:r>
       <w:r>
         <w:rPr>
           <w:rFonts w:ascii="Arial" w:hAnsi="Arial" w:cs="Arial"/>
           <w:lang w:val="en-US"/>
         </w:rPr>
-        <w:t>s = e10, t = e7</w:t>
+        <w:t>e</w:t>
       </w:r>
       <w:r>
         <w:rPr>
           <w:rFonts w:ascii="Arial" w:hAnsi="Arial" w:cs="Arial"/>
           <w:lang w:val="en-US"/>
+        </w:rPr>
+        <w:t>7</w:t>
+      </w:r>
+      <w:r>
+        <w:rPr>
+          <w:rFonts w:ascii="Arial" w:hAnsi="Arial" w:cs="Arial"/>
+        </w:rPr>
+        <w:t xml:space="preserve">, </w:t>
+      </w:r>
+      <w:r>
+        <w:rPr>
+          <w:rFonts w:ascii="Arial" w:hAnsi="Arial" w:cs="Arial"/>
+          <w:lang w:val="en-US"/>
+        </w:rPr>
+        <w:t>t</w:t>
+      </w:r>
+      <w:r>
+        <w:rPr>
+          <w:rFonts w:ascii="Arial" w:hAnsi="Arial" w:cs="Arial"/>
+        </w:rPr>
+        <w:t xml:space="preserve"> = </w:t>
+      </w:r>
+      <w:r>
+        <w:rPr>
+          <w:rFonts w:ascii="Arial" w:hAnsi="Arial" w:cs="Arial"/>
+          <w:lang w:val="en-US"/>
+        </w:rPr>
+        <w:t>e</w:t>
+      </w:r>
+      <w:r>
+        <w:rPr>
+          <w:rFonts w:ascii="Arial" w:hAnsi="Arial" w:cs="Arial"/>
+          <w:lang w:val="en-US"/>
+        </w:rPr>
+        <w:t>1</w:t>
+      </w:r>
+      <w:r>
+        <w:rPr>
+          <w:rFonts w:ascii="Arial" w:hAnsi="Arial" w:cs="Arial"/>
+          <w:lang w:val="en-US"/>
+        </w:rPr>
+        <w:t>1</w:t>
+      </w:r>
+      <w:r>
+        <w:rPr>
+          <w:rFonts w:ascii="Arial" w:hAnsi="Arial" w:cs="Arial"/>
         </w:rPr>
         <w:t>.</w:t>
       </w:r>
@@ -3588,22 +3632,244 @@
     </w:p>
     <w:p>
       <w:pPr>
-        <w:rPr>
-          <w:rFonts w:ascii="Arial" w:hAnsi="Arial" w:cs="Arial"/>
+        <w:spacing w:after="0" w:line="240" w:lineRule="auto"/>
+        <w:rPr>
           <w:lang w:val="en-US"/>
         </w:rPr>
       </w:pPr>
-      <w:r>
-        <w:rPr>
-          <w:rFonts w:ascii="Arial" w:hAnsi="Arial" w:cs="Arial"/>
+    </w:p>
+    <w:p>
+      <w:pPr>
+        <w:spacing w:after="0" w:line="240" w:lineRule="auto"/>
+      </w:pPr>
+      <w:r>
+        <w:rPr>
           <w:noProof/>
+          <w:lang w:val="en-US"/>
         </w:rPr>
         <w:lastRenderedPageBreak/>
+        <mc:AlternateContent>
+          <mc:Choice Requires="wps">
+            <w:drawing>
+              <wp:anchor distT="0" distB="0" distL="114300" distR="114300" simplePos="0" relativeHeight="251662336" behindDoc="0" locked="0" layoutInCell="1" allowOverlap="1" wp14:anchorId="3CFE561E" wp14:editId="0CB6A43D">
+                <wp:simplePos x="0" y="0"/>
+                <wp:positionH relativeFrom="column">
+                  <wp:posOffset>720206</wp:posOffset>
+                </wp:positionH>
+                <wp:positionV relativeFrom="paragraph">
+                  <wp:posOffset>-136467</wp:posOffset>
+                </wp:positionV>
+                <wp:extent cx="0" cy="2092826"/>
+                <wp:effectExtent l="12700" t="0" r="12700" b="15875"/>
+                <wp:wrapNone/>
+                <wp:docPr id="218789330" name="Прямая соединительная линия 1"/>
+                <wp:cNvGraphicFramePr/>
+                <a:graphic xmlns:a="http://schemas.openxmlformats.org/drawingml/2006/main">
+                  <a:graphicData uri="http://schemas.microsoft.com/office/word/2010/wordprocessingShape">
+                    <wps:wsp>
+                      <wps:cNvCnPr/>
+                      <wps:spPr>
+                        <a:xfrm>
+                          <a:off x="0" y="0"/>
+                          <a:ext cx="0" cy="2092826"/>
+                        </a:xfrm>
+                        <a:prstGeom prst="line">
+                          <a:avLst/>
+                        </a:prstGeom>
+                      </wps:spPr>
+                      <wps:style>
+                        <a:lnRef idx="3">
+                          <a:schemeClr val="dk1"/>
+                        </a:lnRef>
+                        <a:fillRef idx="0">
+                          <a:schemeClr val="dk1"/>
+                        </a:fillRef>
+                        <a:effectRef idx="2">
+                          <a:schemeClr val="dk1"/>
+                        </a:effectRef>
+                        <a:fontRef idx="minor">
+                          <a:schemeClr val="tx1"/>
+                        </a:fontRef>
+                      </wps:style>
+                      <wps:bodyPr/>
+                    </wps:wsp>
+                  </a:graphicData>
+                </a:graphic>
+                <wp14:sizeRelH relativeFrom="margin">
+                  <wp14:pctWidth>0</wp14:pctWidth>
+                </wp14:sizeRelH>
+                <wp14:sizeRelV relativeFrom="margin">
+                  <wp14:pctHeight>0</wp14:pctHeight>
+                </wp14:sizeRelV>
+              </wp:anchor>
+            </w:drawing>
+          </mc:Choice>
+          <mc:Fallback>
+            <w:pict>
+              <v:line w14:anchorId="68E0B982" id="Прямая соединительная линия 1" o:spid="_x0000_s1026" style="position:absolute;z-index:251662336;visibility:visible;mso-wrap-style:square;mso-width-percent:0;mso-height-percent:0;mso-wrap-distance-left:9pt;mso-wrap-distance-top:0;mso-wrap-distance-right:9pt;mso-wrap-distance-bottom:0;mso-position-horizontal:absolute;mso-position-horizontal-relative:text;mso-position-vertical:absolute;mso-position-vertical-relative:text;mso-width-percent:0;mso-height-percent:0;mso-width-relative:margin;mso-height-relative:margin" from="56.7pt,-10.75pt" to="56.7pt,154.05pt" o:gfxdata="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" strokecolor="black [3200]" strokeweight="1.5pt">
+                <v:stroke joinstyle="miter"/>
+              </v:line>
+            </w:pict>
+          </mc:Fallback>
+        </mc:AlternateContent>
+      </w:r>
+      <w:r>
+        <w:rPr>
+          <w:noProof/>
+          <w:lang w:val="en-US"/>
+        </w:rPr>
+        <mc:AlternateContent>
+          <mc:Choice Requires="wps">
+            <w:drawing>
+              <wp:anchor distT="0" distB="0" distL="114300" distR="114300" simplePos="0" relativeHeight="251664384" behindDoc="0" locked="0" layoutInCell="1" allowOverlap="1" wp14:anchorId="1FD8E3F0" wp14:editId="6A540328">
+                <wp:simplePos x="0" y="0"/>
+                <wp:positionH relativeFrom="column">
+                  <wp:posOffset>391795</wp:posOffset>
+                </wp:positionH>
+                <wp:positionV relativeFrom="paragraph">
+                  <wp:posOffset>-140970</wp:posOffset>
+                </wp:positionV>
+                <wp:extent cx="439821" cy="288758"/>
+                <wp:effectExtent l="0" t="0" r="0" b="0"/>
+                <wp:wrapNone/>
+                <wp:docPr id="412188787" name="Надпись 2"/>
+                <wp:cNvGraphicFramePr/>
+                <a:graphic xmlns:a="http://schemas.openxmlformats.org/drawingml/2006/main">
+                  <a:graphicData uri="http://schemas.microsoft.com/office/word/2010/wordprocessingShape">
+                    <wps:wsp>
+                      <wps:cNvSpPr txBox="1"/>
+                      <wps:spPr>
+                        <a:xfrm>
+                          <a:off x="0" y="0"/>
+                          <a:ext cx="439821" cy="288758"/>
+                        </a:xfrm>
+                        <a:prstGeom prst="rect">
+                          <a:avLst/>
+                        </a:prstGeom>
+                        <a:solidFill>
+                          <a:srgbClr val="000000">
+                            <a:alpha val="0"/>
+                          </a:srgbClr>
+                        </a:solidFill>
+                        <a:ln w="6350">
+                          <a:noFill/>
+                        </a:ln>
+                      </wps:spPr>
+                      <wps:txbx>
+                        <w:txbxContent>
+                          <w:p>
+                            <w:pPr>
+                              <w:rPr>
+                                <w:color w:val="000000" w:themeColor="text1"/>
+                                <w:lang w:val="en-US"/>
+                                <w14:shadow w14:blurRad="38100" w14:dist="19050" w14:dir="2700000" w14:sx="100000" w14:sy="100000" w14:kx="0" w14:ky="0" w14:algn="tl">
+                                  <w14:schemeClr w14:val="dk1">
+                                    <w14:alpha w14:val="60000"/>
+                                  </w14:schemeClr>
+                                </w14:shadow>
+                                <w14:textOutline w14:w="0" w14:cap="flat" w14:cmpd="sng" w14:algn="ctr">
+                                  <w14:noFill/>
+                                  <w14:prstDash w14:val="solid"/>
+                                  <w14:round/>
+                                </w14:textOutline>
+                              </w:rPr>
+                            </w:pPr>
+                            <w:r>
+                              <w:rPr>
+                                <w:color w:val="000000" w:themeColor="text1"/>
+                                <w:lang w:val="en-US"/>
+                                <w14:shadow w14:blurRad="38100" w14:dist="19050" w14:dir="2700000" w14:sx="100000" w14:sy="100000" w14:kx="0" w14:ky="0" w14:algn="tl">
+                                  <w14:schemeClr w14:val="dk1">
+                                    <w14:alpha w14:val="60000"/>
+                                  </w14:schemeClr>
+                                </w14:shadow>
+                                <w14:textOutline w14:w="0" w14:cap="flat" w14:cmpd="sng" w14:algn="ctr">
+                                  <w14:noFill/>
+                                  <w14:prstDash w14:val="solid"/>
+                                  <w14:round/>
+                                </w14:textOutline>
+                              </w:rPr>
+                              <w:t>K1</w:t>
+                            </w:r>
+                          </w:p>
+                        </w:txbxContent>
+                      </wps:txbx>
+                      <wps:bodyPr rot="0" spcFirstLastPara="0" vertOverflow="overflow" horzOverflow="overflow" vert="horz" wrap="square" lIns="91440" tIns="45720" rIns="91440" bIns="45720" numCol="1" spcCol="0" rtlCol="0" fromWordArt="0" anchor="t" anchorCtr="0" forceAA="0" compatLnSpc="1">
+                        <a:prstTxWarp prst="textNoShape">
+                          <a:avLst/>
+                        </a:prstTxWarp>
+                        <a:noAutofit/>
+                      </wps:bodyPr>
+                    </wps:wsp>
+                  </a:graphicData>
+                </a:graphic>
+                <wp14:sizeRelH relativeFrom="margin">
+                  <wp14:pctWidth>0</wp14:pctWidth>
+                </wp14:sizeRelH>
+                <wp14:sizeRelV relativeFrom="margin">
+                  <wp14:pctHeight>0</wp14:pctHeight>
+                </wp14:sizeRelV>
+              </wp:anchor>
+            </w:drawing>
+          </mc:Choice>
+          <mc:Fallback>
+            <w:pict>
+              <v:shapetype w14:anchorId="1FD8E3F0" id="_x0000_t202" coordsize="21600,21600" o:spt="202" path="m,l,21600r21600,l21600,xe">
+                <v:stroke joinstyle="miter"/>
+                <v:path gradientshapeok="t" o:connecttype="rect"/>
+              </v:shapetype>
+              <v:shape id="Надпись 2" o:spid="_x0000_s1026" type="#_x0000_t202" style="position:absolute;margin-left:30.85pt;margin-top:-11.1pt;width:34.65pt;height:22.75pt;z-index:251664384;visibility:visible;mso-wrap-style:square;mso-width-percent:0;mso-height-percent:0;mso-wrap-distance-left:9pt;mso-wrap-distance-top:0;mso-wrap-distance-right:9pt;mso-wrap-distance-bottom:0;mso-position-horizontal:absolute;mso-position-horizontal-relative:text;mso-position-vertical:absolute;mso-position-vertical-relative:text;mso-width-percent:0;mso-height-percent:0;mso-width-relative:margin;mso-height-relative:margin;v-text-anchor:top" o:gfxdata="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" fillcolor="black" stroked="f" strokeweight=".5pt">
+                <v:fill opacity="0"/>
+                <v:textbox>
+                  <w:txbxContent>
+                    <w:p>
+                      <w:pPr>
+                        <w:rPr>
+                          <w:color w:val="000000" w:themeColor="text1"/>
+                          <w:lang w:val="en-US"/>
+                          <w14:shadow w14:blurRad="38100" w14:dist="19050" w14:dir="2700000" w14:sx="100000" w14:sy="100000" w14:kx="0" w14:ky="0" w14:algn="tl">
+                            <w14:schemeClr w14:val="dk1">
+                              <w14:alpha w14:val="60000"/>
+                            </w14:schemeClr>
+                          </w14:shadow>
+                          <w14:textOutline w14:w="0" w14:cap="flat" w14:cmpd="sng" w14:algn="ctr">
+                            <w14:noFill/>
+                            <w14:prstDash w14:val="solid"/>
+                            <w14:round/>
+                          </w14:textOutline>
+                        </w:rPr>
+                      </w:pPr>
+                      <w:r>
+                        <w:rPr>
+                          <w:color w:val="000000" w:themeColor="text1"/>
+                          <w:lang w:val="en-US"/>
+                          <w14:shadow w14:blurRad="38100" w14:dist="19050" w14:dir="2700000" w14:sx="100000" w14:sy="100000" w14:kx="0" w14:ky="0" w14:algn="tl">
+                            <w14:schemeClr w14:val="dk1">
+                              <w14:alpha w14:val="60000"/>
+                            </w14:schemeClr>
+                          </w14:shadow>
+                          <w14:textOutline w14:w="0" w14:cap="flat" w14:cmpd="sng" w14:algn="ctr">
+                            <w14:noFill/>
+                            <w14:prstDash w14:val="solid"/>
+                            <w14:round/>
+                          </w14:textOutline>
+                        </w:rPr>
+                        <w:t>K1</w:t>
+                      </w:r>
+                    </w:p>
+                  </w:txbxContent>
+                </v:textbox>
+              </v:shape>
+            </w:pict>
+          </mc:Fallback>
+        </mc:AlternateContent>
+      </w:r>
+      <w:r>
         <w:drawing>
-          <wp:inline distT="0" distB="0" distL="0" distR="0" wp14:anchorId="03F883E3" wp14:editId="33B03614">
-            <wp:extent cx="6139521" cy="4222377"/>
-            <wp:effectExtent l="0" t="0" r="0" b="0"/>
-            <wp:docPr id="96542195" name="Рисунок 4"/>
+          <wp:inline distT="0" distB="0" distL="0" distR="0" wp14:anchorId="1DA55061" wp14:editId="58B8E8AB">
+            <wp:extent cx="5940425" cy="2662555"/>
+            <wp:effectExtent l="0" t="0" r="3175" b="4445"/>
+            <wp:docPr id="2052481225" name="Рисунок 1"/>
             <wp:cNvGraphicFramePr>
               <a:graphicFrameLocks xmlns:a="http://schemas.openxmlformats.org/drawingml/2006/main" noChangeAspect="1"/>
             </wp:cNvGraphicFramePr>
@@ -3611,36 +3877,23 @@
               <a:graphicData uri="http://schemas.openxmlformats.org/drawingml/2006/picture">
                 <pic:pic xmlns:pic="http://schemas.openxmlformats.org/drawingml/2006/picture">
                   <pic:nvPicPr>
-                    <pic:cNvPr id="96542195" name="Рисунок 96542195"/>
+                    <pic:cNvPr id="2052481225" name=""/>
                     <pic:cNvPicPr/>
                   </pic:nvPicPr>
-                  <pic:blipFill rotWithShape="1">
-                    <a:blip r:embed="rId7">
-                      <a:extLst>
-                        <a:ext uri="{28A0092B-C50C-407E-A947-70E740481C1C}">
-                          <a14:useLocalDpi xmlns:a14="http://schemas.microsoft.com/office/drawing/2010/main" val="0"/>
-                        </a:ext>
-                      </a:extLst>
-                    </a:blip>
-                    <a:srcRect l="3696"/>
-                    <a:stretch/>
+                  <pic:blipFill>
+                    <a:blip r:embed="rId7"/>
+                    <a:stretch>
+                      <a:fillRect/>
+                    </a:stretch>
                   </pic:blipFill>
-                  <pic:spPr bwMode="auto">
+                  <pic:spPr>
                     <a:xfrm>
                       <a:off x="0" y="0"/>
-                      <a:ext cx="6164589" cy="4239617"/>
+                      <a:ext cx="5940425" cy="2662555"/>
                     </a:xfrm>
                     <a:prstGeom prst="rect">
                       <a:avLst/>
                     </a:prstGeom>
-                    <a:ln>
-                      <a:noFill/>
-                    </a:ln>
-                    <a:extLst>
-                      <a:ext uri="{53640926-AAD7-44D8-BBD7-CCE9431645EC}">
-                        <a14:shadowObscured xmlns:a14="http://schemas.microsoft.com/office/drawing/2010/main"/>
-                      </a:ext>
-                    </a:extLst>
                   </pic:spPr>
                 </pic:pic>
               </a:graphicData>
@@ -3657,18 +3910,26 @@
           <w:numId w:val="10"/>
         </w:numPr>
         <w:spacing w:after="0" w:line="240" w:lineRule="auto"/>
-      </w:pPr>
-      <w:r>
+        <w:rPr>
+          <w:rFonts w:ascii="Arial" w:hAnsi="Arial" w:cs="Arial"/>
+        </w:rPr>
+      </w:pPr>
+      <w:r>
+        <w:rPr>
+          <w:rFonts w:ascii="Arial" w:hAnsi="Arial" w:cs="Arial"/>
+        </w:rPr>
         <w:t xml:space="preserve">Найдём </w:t>
       </w:r>
       <w:r>
         <w:rPr>
+          <w:rFonts w:ascii="Arial" w:hAnsi="Arial" w:cs="Arial"/>
           <w:lang w:val="en-US"/>
         </w:rPr>
         <w:t>Q</w:t>
       </w:r>
       <w:r>
         <w:rPr>
+          <w:rFonts w:ascii="Arial" w:hAnsi="Arial" w:cs="Arial"/>
           <w:vertAlign w:val="subscript"/>
           <w:lang w:val="en-US"/>
         </w:rPr>
@@ -3676,6 +3937,7 @@
       </w:r>
       <w:r>
         <w:rPr>
+          <w:rFonts w:ascii="Arial" w:hAnsi="Arial" w:cs="Arial"/>
           <w:lang w:val="en-US"/>
         </w:rPr>
         <w:t xml:space="preserve"> = max[</w:t>
@@ -3683,12 +3945,14 @@
       <w:proofErr w:type="spellStart"/>
       <w:r>
         <w:rPr>
+          <w:rFonts w:ascii="Arial" w:hAnsi="Arial" w:cs="Arial"/>
           <w:lang w:val="en-US"/>
         </w:rPr>
         <w:t>q</w:t>
       </w:r>
       <w:r>
         <w:rPr>
+          <w:rFonts w:ascii="Arial" w:hAnsi="Arial" w:cs="Arial"/>
           <w:vertAlign w:val="subscript"/>
           <w:lang w:val="en-US"/>
         </w:rPr>
@@ -3697,18 +3961,17 @@
       <w:proofErr w:type="spellEnd"/>
       <w:r>
         <w:rPr>
+          <w:rFonts w:ascii="Arial" w:hAnsi="Arial" w:cs="Arial"/>
           <w:lang w:val="en-US"/>
         </w:rPr>
         <w:t xml:space="preserve">] = </w:t>
       </w:r>
       <w:r>
         <w:rPr>
+          <w:rFonts w:ascii="Arial" w:hAnsi="Arial" w:cs="Arial"/>
           <w:lang w:val="en-US"/>
         </w:rPr>
-        <w:t>2</w:t>
-      </w:r>
-      <w:r>
-        <w:t>.</w:t>
+        <w:t>5</w:t>
       </w:r>
     </w:p>
     <w:p>
@@ -3719,38 +3982,54 @@
           <w:numId w:val="10"/>
         </w:numPr>
         <w:spacing w:after="0" w:line="240" w:lineRule="auto"/>
-      </w:pPr>
-      <w:r>
+        <w:rPr>
+          <w:rFonts w:ascii="Arial" w:hAnsi="Arial" w:cs="Arial"/>
+        </w:rPr>
+      </w:pPr>
+      <w:r>
+        <w:rPr>
+          <w:rFonts w:ascii="Arial" w:hAnsi="Arial" w:cs="Arial"/>
+        </w:rPr>
         <w:t xml:space="preserve">Закорачиваем все рёбра графа </w:t>
       </w:r>
       <w:r>
+        <w:rPr>
+          <w:rFonts w:ascii="Arial" w:hAnsi="Arial" w:cs="Arial"/>
+        </w:rPr>
         <w:t>(</w:t>
       </w:r>
       <w:r>
         <w:rPr>
+          <w:rFonts w:ascii="Arial" w:hAnsi="Arial" w:cs="Arial"/>
           <w:lang w:val="en-US"/>
         </w:rPr>
         <w:t>x</w:t>
       </w:r>
       <w:r>
         <w:rPr>
+          <w:rFonts w:ascii="Arial" w:hAnsi="Arial" w:cs="Arial"/>
           <w:vertAlign w:val="subscript"/>
           <w:lang w:val="en-US"/>
         </w:rPr>
         <w:t>i</w:t>
       </w:r>
       <w:r>
+        <w:rPr>
+          <w:rFonts w:ascii="Arial" w:hAnsi="Arial" w:cs="Arial"/>
+        </w:rPr>
         <w:t xml:space="preserve">, </w:t>
       </w:r>
       <w:proofErr w:type="spellStart"/>
       <w:r>
         <w:rPr>
+          <w:rFonts w:ascii="Arial" w:hAnsi="Arial" w:cs="Arial"/>
           <w:lang w:val="en-US"/>
         </w:rPr>
         <w:t>x</w:t>
       </w:r>
       <w:r>
         <w:rPr>
+          <w:rFonts w:ascii="Arial" w:hAnsi="Arial" w:cs="Arial"/>
           <w:vertAlign w:val="subscript"/>
           <w:lang w:val="en-US"/>
         </w:rPr>
@@ -3758,29 +4037,35 @@
       </w:r>
       <w:proofErr w:type="spellEnd"/>
       <w:r>
-        <w:t>)</w:t>
-      </w:r>
-      <w:r>
+        <w:rPr>
+          <w:rFonts w:ascii="Arial" w:hAnsi="Arial" w:cs="Arial"/>
+        </w:rPr>
+        <w:t xml:space="preserve">) </w:t>
+      </w:r>
+      <w:r>
+        <w:rPr>
+          <w:rFonts w:ascii="Arial" w:hAnsi="Arial" w:cs="Arial"/>
+          <w:lang w:val="en-US"/>
+        </w:rPr>
+        <w:t>c</w:t>
+      </w:r>
+      <w:r>
+        <w:rPr>
+          <w:rFonts w:ascii="Arial" w:hAnsi="Arial" w:cs="Arial"/>
+        </w:rPr>
         <w:t xml:space="preserve"> </w:t>
       </w:r>
-      <w:r>
-        <w:rPr>
+      <w:proofErr w:type="spellStart"/>
+      <w:r>
+        <w:rPr>
+          <w:rFonts w:ascii="Arial" w:hAnsi="Arial" w:cs="Arial"/>
           <w:lang w:val="en-US"/>
         </w:rPr>
-        <w:t>c</w:t>
-      </w:r>
-      <w:r>
-        <w:t xml:space="preserve"> </w:t>
-      </w:r>
-      <w:proofErr w:type="spellStart"/>
-      <w:r>
-        <w:rPr>
-          <w:lang w:val="en-US"/>
-        </w:rPr>
         <w:t>q</w:t>
       </w:r>
       <w:r>
         <w:rPr>
+          <w:rFonts w:ascii="Arial" w:hAnsi="Arial" w:cs="Arial"/>
           <w:vertAlign w:val="subscript"/>
           <w:lang w:val="en-US"/>
         </w:rPr>
@@ -3788,25 +4073,21 @@
       </w:r>
       <w:proofErr w:type="spellEnd"/>
       <w:r>
-        <w:t xml:space="preserve"> </w:t>
-      </w:r>
-      <w:r>
-        <w:rPr>
-          <w:rFonts w:cstheme="minorHAnsi"/>
-        </w:rPr>
-        <w:t>≥</w:t>
-      </w:r>
-      <w:r>
-        <w:t xml:space="preserve"> </w:t>
-      </w:r>
-      <w:r>
-        <w:rPr>
+        <w:rPr>
+          <w:rFonts w:ascii="Arial" w:hAnsi="Arial" w:cs="Arial"/>
+        </w:rPr>
+        <w:t xml:space="preserve"> ≥ </w:t>
+      </w:r>
+      <w:r>
+        <w:rPr>
+          <w:rFonts w:ascii="Arial" w:hAnsi="Arial" w:cs="Arial"/>
           <w:lang w:val="en-US"/>
         </w:rPr>
         <w:t>Q</w:t>
       </w:r>
       <w:r>
         <w:rPr>
+          <w:rFonts w:ascii="Arial" w:hAnsi="Arial" w:cs="Arial"/>
           <w:vertAlign w:val="subscript"/>
         </w:rPr>
         <w:t>1</w:t>
@@ -3817,466 +4098,433 @@
         <w:pStyle w:val="a3"/>
         <w:spacing w:after="0" w:line="240" w:lineRule="auto"/>
         <w:rPr>
+          <w:rFonts w:ascii="Arial" w:hAnsi="Arial" w:cs="Arial"/>
+        </w:rPr>
+      </w:pPr>
+      <w:r>
+        <w:rPr>
+          <w:rFonts w:ascii="Arial" w:hAnsi="Arial" w:cs="Arial"/>
+        </w:rPr>
+        <w:t>Это рёбра (</w:t>
+      </w:r>
+      <w:r>
+        <w:rPr>
+          <w:rFonts w:ascii="Arial" w:hAnsi="Arial" w:cs="Arial"/>
           <w:lang w:val="en-US"/>
         </w:rPr>
-      </w:pPr>
-      <w:r>
-        <w:t>Это рёбра (</w:t>
-      </w:r>
-      <w:r>
-        <w:rPr>
+        <w:t>e</w:t>
+      </w:r>
+      <w:r>
+        <w:rPr>
+          <w:rFonts w:ascii="Arial" w:hAnsi="Arial" w:cs="Arial"/>
+        </w:rPr>
+        <w:t xml:space="preserve">1, </w:t>
+      </w:r>
+      <w:r>
+        <w:rPr>
+          <w:rFonts w:ascii="Arial" w:hAnsi="Arial" w:cs="Arial"/>
           <w:lang w:val="en-US"/>
         </w:rPr>
         <w:t>e</w:t>
       </w:r>
       <w:r>
+        <w:rPr>
+          <w:rFonts w:ascii="Arial" w:hAnsi="Arial" w:cs="Arial"/>
+        </w:rPr>
+        <w:t>2</w:t>
+      </w:r>
+      <w:r>
+        <w:rPr>
+          <w:rFonts w:ascii="Arial" w:hAnsi="Arial" w:cs="Arial"/>
+        </w:rPr>
+        <w:t>), (</w:t>
+      </w:r>
+      <w:r>
+        <w:rPr>
+          <w:rFonts w:ascii="Arial" w:hAnsi="Arial" w:cs="Arial"/>
+          <w:lang w:val="en-US"/>
+        </w:rPr>
+        <w:t>e</w:t>
+      </w:r>
+      <w:r>
+        <w:rPr>
+          <w:rFonts w:ascii="Arial" w:hAnsi="Arial" w:cs="Arial"/>
+        </w:rPr>
         <w:t xml:space="preserve">1, </w:t>
       </w:r>
       <w:r>
         <w:rPr>
+          <w:rFonts w:ascii="Arial" w:hAnsi="Arial" w:cs="Arial"/>
           <w:lang w:val="en-US"/>
         </w:rPr>
         <w:t>e</w:t>
       </w:r>
       <w:r>
-        <w:t>2</w:t>
-      </w:r>
-      <w:r>
-        <w:t>)</w:t>
-      </w:r>
-      <w:r>
-        <w:t>, (</w:t>
-      </w:r>
-      <w:r>
-        <w:rPr>
+        <w:rPr>
+          <w:rFonts w:ascii="Arial" w:hAnsi="Arial" w:cs="Arial"/>
+        </w:rPr>
+        <w:t>3), (</w:t>
+      </w:r>
+      <w:r>
+        <w:rPr>
+          <w:rFonts w:ascii="Arial" w:hAnsi="Arial" w:cs="Arial"/>
           <w:lang w:val="en-US"/>
         </w:rPr>
         <w:t>e</w:t>
       </w:r>
       <w:r>
+        <w:rPr>
+          <w:rFonts w:ascii="Arial" w:hAnsi="Arial" w:cs="Arial"/>
+        </w:rPr>
         <w:t xml:space="preserve">1, </w:t>
       </w:r>
       <w:r>
         <w:rPr>
+          <w:rFonts w:ascii="Arial" w:hAnsi="Arial" w:cs="Arial"/>
           <w:lang w:val="en-US"/>
         </w:rPr>
         <w:t>e</w:t>
       </w:r>
       <w:r>
-        <w:t>3), (</w:t>
-      </w:r>
-      <w:r>
-        <w:rPr>
+        <w:rPr>
+          <w:rFonts w:ascii="Arial" w:hAnsi="Arial" w:cs="Arial"/>
+        </w:rPr>
+        <w:t>7), (</w:t>
+      </w:r>
+      <w:r>
+        <w:rPr>
+          <w:rFonts w:ascii="Arial" w:hAnsi="Arial" w:cs="Arial"/>
           <w:lang w:val="en-US"/>
         </w:rPr>
         <w:t>e</w:t>
       </w:r>
       <w:r>
+        <w:rPr>
+          <w:rFonts w:ascii="Arial" w:hAnsi="Arial" w:cs="Arial"/>
+        </w:rPr>
         <w:t xml:space="preserve">1, </w:t>
       </w:r>
       <w:r>
         <w:rPr>
+          <w:rFonts w:ascii="Arial" w:hAnsi="Arial" w:cs="Arial"/>
           <w:lang w:val="en-US"/>
         </w:rPr>
         <w:t>e</w:t>
       </w:r>
       <w:r>
-        <w:t>4), (</w:t>
-      </w:r>
-      <w:r>
-        <w:rPr>
+        <w:rPr>
+          <w:rFonts w:ascii="Arial" w:hAnsi="Arial" w:cs="Arial"/>
+        </w:rPr>
+        <w:t>11), (</w:t>
+      </w:r>
+      <w:r>
+        <w:rPr>
+          <w:rFonts w:ascii="Arial" w:hAnsi="Arial" w:cs="Arial"/>
           <w:lang w:val="en-US"/>
         </w:rPr>
         <w:t>e</w:t>
       </w:r>
       <w:r>
-        <w:t xml:space="preserve">1, </w:t>
-      </w:r>
-      <w:r>
-        <w:rPr>
+        <w:rPr>
+          <w:rFonts w:ascii="Arial" w:hAnsi="Arial" w:cs="Arial"/>
+        </w:rPr>
+        <w:t xml:space="preserve">5, </w:t>
+      </w:r>
+      <w:r>
+        <w:rPr>
+          <w:rFonts w:ascii="Arial" w:hAnsi="Arial" w:cs="Arial"/>
           <w:lang w:val="en-US"/>
         </w:rPr>
         <w:t>e</w:t>
       </w:r>
       <w:r>
-        <w:t>6), (</w:t>
-      </w:r>
-      <w:r>
-        <w:rPr>
+        <w:rPr>
+          <w:rFonts w:ascii="Arial" w:hAnsi="Arial" w:cs="Arial"/>
+        </w:rPr>
+        <w:t>9), (</w:t>
+      </w:r>
+      <w:r>
+        <w:rPr>
+          <w:rFonts w:ascii="Arial" w:hAnsi="Arial" w:cs="Arial"/>
           <w:lang w:val="en-US"/>
         </w:rPr>
         <w:t>e</w:t>
       </w:r>
       <w:r>
-        <w:t xml:space="preserve">1, </w:t>
-      </w:r>
-      <w:r>
-        <w:rPr>
+        <w:rPr>
+          <w:rFonts w:ascii="Arial" w:hAnsi="Arial" w:cs="Arial"/>
+        </w:rPr>
+        <w:t xml:space="preserve">9, </w:t>
+      </w:r>
+      <w:r>
+        <w:rPr>
+          <w:rFonts w:ascii="Arial" w:hAnsi="Arial" w:cs="Arial"/>
           <w:lang w:val="en-US"/>
         </w:rPr>
         <w:t>e</w:t>
       </w:r>
       <w:r>
-        <w:t>7), (</w:t>
-      </w:r>
-      <w:r>
-        <w:rPr>
-          <w:lang w:val="en-US"/>
-        </w:rPr>
-        <w:t>e</w:t>
-      </w:r>
-      <w:r>
-        <w:t xml:space="preserve">1, </w:t>
-      </w:r>
-      <w:r>
-        <w:rPr>
-          <w:lang w:val="en-US"/>
-        </w:rPr>
-        <w:t>e</w:t>
-      </w:r>
-      <w:r>
-        <w:t>11), (</w:t>
-      </w:r>
-      <w:r>
-        <w:rPr>
-          <w:lang w:val="en-US"/>
-        </w:rPr>
-        <w:t>e</w:t>
-      </w:r>
-      <w:r>
-        <w:t xml:space="preserve">2, </w:t>
-      </w:r>
-      <w:r>
-        <w:rPr>
-          <w:lang w:val="en-US"/>
-        </w:rPr>
-        <w:t>e</w:t>
-      </w:r>
-      <w:r>
-        <w:t>4), (</w:t>
-      </w:r>
-      <w:r>
-        <w:rPr>
-          <w:lang w:val="en-US"/>
-        </w:rPr>
-        <w:t>e</w:t>
-      </w:r>
-      <w:r>
-        <w:t xml:space="preserve">2, </w:t>
-      </w:r>
-      <w:r>
-        <w:rPr>
-          <w:lang w:val="en-US"/>
-        </w:rPr>
-        <w:t>e</w:t>
-      </w:r>
-      <w:r>
-        <w:t>5), (</w:t>
-      </w:r>
-      <w:r>
-        <w:rPr>
-          <w:lang w:val="en-US"/>
-        </w:rPr>
-        <w:t>e</w:t>
-      </w:r>
-      <w:r>
-        <w:t xml:space="preserve">2, </w:t>
-      </w:r>
-      <w:r>
-        <w:rPr>
-          <w:lang w:val="en-US"/>
-        </w:rPr>
-        <w:t>e</w:t>
-      </w:r>
-      <w:r>
-        <w:t>9), (</w:t>
-      </w:r>
-      <w:r>
-        <w:rPr>
-          <w:lang w:val="en-US"/>
-        </w:rPr>
-        <w:t>e</w:t>
-      </w:r>
-      <w:r>
-        <w:t xml:space="preserve">2, </w:t>
-      </w:r>
-      <w:r>
-        <w:rPr>
-          <w:lang w:val="en-US"/>
-        </w:rPr>
-        <w:t>e</w:t>
-      </w:r>
-      <w:r>
-        <w:t>11), (</w:t>
-      </w:r>
-      <w:r>
-        <w:rPr>
-          <w:lang w:val="en-US"/>
-        </w:rPr>
-        <w:t>e</w:t>
-      </w:r>
-      <w:r>
-        <w:t xml:space="preserve">3, </w:t>
-      </w:r>
-      <w:r>
-        <w:rPr>
-          <w:lang w:val="en-US"/>
-        </w:rPr>
-        <w:t>e</w:t>
-      </w:r>
-      <w:r>
-        <w:t>6), (</w:t>
-      </w:r>
-      <w:r>
-        <w:rPr>
-          <w:lang w:val="en-US"/>
-        </w:rPr>
-        <w:t>e</w:t>
-      </w:r>
-      <w:r>
-        <w:t xml:space="preserve">3, </w:t>
-      </w:r>
-      <w:r>
-        <w:rPr>
-          <w:lang w:val="en-US"/>
-        </w:rPr>
-        <w:t>e</w:t>
-      </w:r>
-      <w:r>
-        <w:t>8), (</w:t>
-      </w:r>
-      <w:r>
-        <w:rPr>
-          <w:lang w:val="en-US"/>
-        </w:rPr>
-        <w:t>e</w:t>
-      </w:r>
-      <w:r>
-        <w:t xml:space="preserve">3, </w:t>
-      </w:r>
-      <w:r>
-        <w:rPr>
-          <w:lang w:val="en-US"/>
-        </w:rPr>
-        <w:t>e</w:t>
-      </w:r>
-      <w:r>
-        <w:t>11), (</w:t>
-      </w:r>
-      <w:r>
-        <w:rPr>
-          <w:lang w:val="en-US"/>
-        </w:rPr>
-        <w:t>e</w:t>
-      </w:r>
-      <w:r>
-        <w:t xml:space="preserve">4, </w:t>
-      </w:r>
-      <w:r>
-        <w:rPr>
-          <w:lang w:val="en-US"/>
-        </w:rPr>
-        <w:t>e</w:t>
-      </w:r>
-      <w:r>
-        <w:t>10), (</w:t>
-      </w:r>
-      <w:r>
-        <w:rPr>
-          <w:lang w:val="en-US"/>
-        </w:rPr>
-        <w:t>e</w:t>
-      </w:r>
-      <w:r>
-        <w:t xml:space="preserve">4, </w:t>
-      </w:r>
-      <w:r>
-        <w:rPr>
-          <w:lang w:val="en-US"/>
-        </w:rPr>
-        <w:t>e</w:t>
-      </w:r>
-      <w:r>
-        <w:t>11), (</w:t>
-      </w:r>
-      <w:r>
-        <w:rPr>
-          <w:lang w:val="en-US"/>
-        </w:rPr>
-        <w:t>e</w:t>
-      </w:r>
-      <w:r>
-        <w:t xml:space="preserve">5, </w:t>
-      </w:r>
-      <w:r>
-        <w:rPr>
-          <w:lang w:val="en-US"/>
-        </w:rPr>
-        <w:t>e</w:t>
-      </w:r>
-      <w:r>
-        <w:t>9), (</w:t>
-      </w:r>
-      <w:r>
-        <w:rPr>
-          <w:lang w:val="en-US"/>
-        </w:rPr>
-        <w:t>e</w:t>
-      </w:r>
-      <w:r>
-        <w:t xml:space="preserve">6, </w:t>
-      </w:r>
-      <w:r>
-        <w:rPr>
-          <w:lang w:val="en-US"/>
-        </w:rPr>
-        <w:t>e</w:t>
-      </w:r>
-      <w:r>
-        <w:t>7), (</w:t>
-      </w:r>
-      <w:r>
-        <w:rPr>
-          <w:lang w:val="en-US"/>
-        </w:rPr>
-        <w:t>e</w:t>
-      </w:r>
-      <w:r>
-        <w:t xml:space="preserve">6, </w:t>
-      </w:r>
-      <w:r>
-        <w:rPr>
-          <w:lang w:val="en-US"/>
-        </w:rPr>
-        <w:t>e</w:t>
-      </w:r>
-      <w:r>
-        <w:t>8), (</w:t>
-      </w:r>
-      <w:r>
-        <w:rPr>
-          <w:lang w:val="en-US"/>
-        </w:rPr>
-        <w:t>e</w:t>
-      </w:r>
-      <w:r>
-        <w:t xml:space="preserve">7, </w:t>
-      </w:r>
-      <w:r>
-        <w:rPr>
-          <w:lang w:val="en-US"/>
-        </w:rPr>
-        <w:t>e</w:t>
-      </w:r>
-      <w:r>
-        <w:t>12), (</w:t>
-      </w:r>
-      <w:r>
-        <w:rPr>
-          <w:lang w:val="en-US"/>
-        </w:rPr>
-        <w:t>e</w:t>
-      </w:r>
-      <w:r>
-        <w:t xml:space="preserve">8, </w:t>
-      </w:r>
-      <w:r>
-        <w:rPr>
-          <w:lang w:val="en-US"/>
-        </w:rPr>
-        <w:t>e</w:t>
-      </w:r>
-      <w:r>
-        <w:t>9), (</w:t>
-      </w:r>
-      <w:r>
-        <w:rPr>
-          <w:lang w:val="en-US"/>
-        </w:rPr>
-        <w:t>e</w:t>
-      </w:r>
-      <w:r>
-        <w:t xml:space="preserve">9, </w:t>
-      </w:r>
-      <w:r>
-        <w:rPr>
-          <w:lang w:val="en-US"/>
-        </w:rPr>
-        <w:t>e</w:t>
-      </w:r>
-      <w:r>
-        <w:t>12), (</w:t>
-      </w:r>
-      <w:r>
-        <w:rPr>
-          <w:lang w:val="en-US"/>
-        </w:rPr>
-        <w:t>e</w:t>
-      </w:r>
-      <w:r>
-        <w:t xml:space="preserve">10, </w:t>
-      </w:r>
-      <w:r>
-        <w:rPr>
-          <w:lang w:val="en-US"/>
-        </w:rPr>
-        <w:t>e</w:t>
-      </w:r>
-      <w:r>
-        <w:t>11), (</w:t>
-      </w:r>
-      <w:r>
-        <w:rPr>
-          <w:lang w:val="en-US"/>
-        </w:rPr>
-        <w:t>e</w:t>
-      </w:r>
-      <w:r>
-        <w:t xml:space="preserve">11, </w:t>
-      </w:r>
-      <w:r>
-        <w:rPr>
-          <w:lang w:val="en-US"/>
-        </w:rPr>
-        <w:t>e</w:t>
-      </w:r>
-      <w:r>
-        <w:t>12).</w:t>
+        <w:rPr>
+          <w:rFonts w:ascii="Arial" w:hAnsi="Arial" w:cs="Arial"/>
+        </w:rPr>
+        <w:t>12). Получаем</w:t>
       </w:r>
     </w:p>
     <w:p>
       <w:pPr>
         <w:pStyle w:val="a3"/>
         <w:spacing w:after="0" w:line="240" w:lineRule="auto"/>
+        <w:rPr>
+          <w:rFonts w:ascii="Arial" w:hAnsi="Arial" w:cs="Arial"/>
+        </w:rPr>
       </w:pPr>
     </w:p>
     <w:p>
       <w:pPr>
-        <w:pStyle w:val="a3"/>
-        <w:spacing w:after="0" w:line="240" w:lineRule="auto"/>
-      </w:pPr>
+        <w:rPr>
+          <w:rFonts w:ascii="Arial" w:hAnsi="Arial" w:cs="Arial"/>
+        </w:rPr>
+      </w:pPr>
+      <w:r>
+        <w:rPr>
+          <w:rFonts w:ascii="Arial" w:hAnsi="Arial" w:cs="Arial"/>
+        </w:rPr>
+        <w:drawing>
+          <wp:inline distT="0" distB="0" distL="0" distR="0" wp14:anchorId="3AC74A5C" wp14:editId="37197B38">
+            <wp:extent cx="3232727" cy="2257553"/>
+            <wp:effectExtent l="0" t="0" r="6350" b="3175"/>
+            <wp:docPr id="1640016230" name="Рисунок 1"/>
+            <wp:cNvGraphicFramePr>
+              <a:graphicFrameLocks xmlns:a="http://schemas.openxmlformats.org/drawingml/2006/main" noChangeAspect="1"/>
+            </wp:cNvGraphicFramePr>
+            <a:graphic xmlns:a="http://schemas.openxmlformats.org/drawingml/2006/main">
+              <a:graphicData uri="http://schemas.openxmlformats.org/drawingml/2006/picture">
+                <pic:pic xmlns:pic="http://schemas.openxmlformats.org/drawingml/2006/picture">
+                  <pic:nvPicPr>
+                    <pic:cNvPr id="1640016230" name=""/>
+                    <pic:cNvPicPr/>
+                  </pic:nvPicPr>
+                  <pic:blipFill>
+                    <a:blip r:embed="rId8"/>
+                    <a:stretch>
+                      <a:fillRect/>
+                    </a:stretch>
+                  </pic:blipFill>
+                  <pic:spPr>
+                    <a:xfrm>
+                      <a:off x="0" y="0"/>
+                      <a:ext cx="3288097" cy="2296220"/>
+                    </a:xfrm>
+                    <a:prstGeom prst="rect">
+                      <a:avLst/>
+                    </a:prstGeom>
+                  </pic:spPr>
+                </pic:pic>
+              </a:graphicData>
+            </a:graphic>
+          </wp:inline>
+        </w:drawing>
+      </w:r>
     </w:p>
     <w:p>
       <w:pPr>
         <w:pStyle w:val="a3"/>
-        <w:spacing w:after="0" w:line="240" w:lineRule="auto"/>
-      </w:pPr>
-      <w:r>
-        <w:rPr>
+        <w:numPr>
+          <w:ilvl w:val="0"/>
+          <w:numId w:val="10"/>
+        </w:numPr>
+        <w:rPr>
+          <w:rFonts w:ascii="Arial" w:hAnsi="Arial" w:cs="Arial"/>
+        </w:rPr>
+      </w:pPr>
+      <w:r>
+        <w:rPr>
+          <w:rFonts w:ascii="Arial" w:hAnsi="Arial" w:cs="Arial"/>
+        </w:rPr>
+        <w:t xml:space="preserve">Вершины </w:t>
+      </w:r>
+      <w:r>
+        <w:rPr>
+          <w:rFonts w:ascii="Arial" w:hAnsi="Arial" w:cs="Arial"/>
           <w:lang w:val="en-US"/>
         </w:rPr>
-        <w:t xml:space="preserve">e1 e2 e3 e4 e6 e7 e11 </w:t>
-      </w:r>
-      <w:r>
+        <w:t>s</w:t>
+      </w:r>
+      <w:r>
+        <w:rPr>
+          <w:rFonts w:ascii="Arial" w:hAnsi="Arial" w:cs="Arial"/>
+        </w:rPr>
         <w:t xml:space="preserve"> </w:t>
+      </w:r>
+      <w:r>
+        <w:rPr>
+          <w:rFonts w:ascii="Arial" w:hAnsi="Arial" w:cs="Arial"/>
+        </w:rPr>
+        <w:t xml:space="preserve">и </w:t>
+      </w:r>
+      <w:r>
+        <w:rPr>
+          <w:rFonts w:ascii="Arial" w:hAnsi="Arial" w:cs="Arial"/>
+          <w:lang w:val="en-US"/>
+        </w:rPr>
+        <w:t>t</w:t>
+      </w:r>
+      <w:r>
+        <w:rPr>
+          <w:rFonts w:ascii="Arial" w:hAnsi="Arial" w:cs="Arial"/>
+        </w:rPr>
+        <w:t xml:space="preserve"> </w:t>
+      </w:r>
+      <w:r>
+        <w:rPr>
+          <w:rFonts w:ascii="Arial" w:hAnsi="Arial" w:cs="Arial"/>
+        </w:rPr>
+        <w:t>объединены. Пропускная способность искомого пути</w:t>
+      </w:r>
+      <w:r>
+        <w:rPr>
+          <w:rFonts w:ascii="Arial" w:hAnsi="Arial" w:cs="Arial"/>
+        </w:rPr>
+        <w:t xml:space="preserve">: </w:t>
+      </w:r>
+      <w:r>
+        <w:rPr>
+          <w:rFonts w:ascii="Arial" w:hAnsi="Arial" w:cs="Arial"/>
+          <w:lang w:val="en-US"/>
+        </w:rPr>
+        <w:t>Q</w:t>
+      </w:r>
+      <w:r>
+        <w:rPr>
+          <w:rFonts w:ascii="Arial" w:hAnsi="Arial" w:cs="Arial"/>
+        </w:rPr>
+        <w:t>(</w:t>
+      </w:r>
+      <w:r>
+        <w:rPr>
+          <w:rFonts w:ascii="Arial" w:hAnsi="Arial" w:cs="Arial"/>
+          <w:lang w:val="en-US"/>
+        </w:rPr>
+        <w:t>P</w:t>
+      </w:r>
+      <w:r>
+        <w:rPr>
+          <w:rFonts w:ascii="Arial" w:hAnsi="Arial" w:cs="Arial"/>
+        </w:rPr>
+        <w:t>) = 5.</w:t>
       </w:r>
     </w:p>
     <w:p>
       <w:pPr>
-        <w:rPr>
-          <w:rFonts w:ascii="Arial" w:hAnsi="Arial" w:cs="Arial"/>
-        </w:rPr>
-      </w:pPr>
+        <w:pStyle w:val="a3"/>
+        <w:numPr>
+          <w:ilvl w:val="0"/>
+          <w:numId w:val="10"/>
+        </w:numPr>
+        <w:rPr>
+          <w:rFonts w:ascii="Arial" w:hAnsi="Arial" w:cs="Arial"/>
+        </w:rPr>
+      </w:pPr>
+      <w:r>
+        <w:rPr>
+          <w:rFonts w:ascii="Arial" w:hAnsi="Arial" w:cs="Arial"/>
+        </w:rPr>
+        <w:t xml:space="preserve">Строим граф, вершины которого – вершины исходного графа, а рёбра – рёбра с пропускной способностью </w:t>
+      </w:r>
+      <w:proofErr w:type="spellStart"/>
+      <w:r>
+        <w:rPr>
+          <w:lang w:val="en-US"/>
+        </w:rPr>
+        <w:t>q</w:t>
+      </w:r>
+      <w:r>
+        <w:rPr>
+          <w:vertAlign w:val="subscript"/>
+          <w:lang w:val="en-US"/>
+        </w:rPr>
+        <w:t>ij</w:t>
+      </w:r>
+      <w:proofErr w:type="spellEnd"/>
+      <w:r>
+        <w:t xml:space="preserve"> </w:t>
+      </w:r>
+      <w:r>
+        <w:rPr>
+          <w:rFonts w:cstheme="minorHAnsi"/>
+        </w:rPr>
+        <w:t>≥</w:t>
+      </w:r>
+      <w:r>
+        <w:t xml:space="preserve"> </w:t>
+      </w:r>
+      <w:r>
+        <w:rPr>
+          <w:lang w:val="en-US"/>
+        </w:rPr>
+        <w:t>Q</w:t>
+      </w:r>
+      <w:r>
+        <w:t>(</w:t>
+      </w:r>
+      <w:r>
+        <w:rPr>
+          <w:lang w:val="en-US"/>
+        </w:rPr>
+        <w:t>P</w:t>
+      </w:r>
+      <w:r>
+        <w:t>) = 5.</w:t>
+      </w:r>
+    </w:p>
+    <w:p>
+      <w:pPr>
+        <w:rPr>
+          <w:rFonts w:ascii="Arial" w:hAnsi="Arial" w:cs="Arial"/>
+          <w:lang w:val="en-US"/>
+        </w:rPr>
+      </w:pPr>
+      <w:r>
+        <w:rPr>
+          <w:rFonts w:ascii="Arial" w:hAnsi="Arial" w:cs="Arial"/>
+          <w:lang w:val="en-US"/>
+        </w:rPr>
+        <w:drawing>
+          <wp:inline distT="0" distB="0" distL="0" distR="0" wp14:anchorId="3F971656" wp14:editId="33A40A2F">
+            <wp:extent cx="5571858" cy="2905346"/>
+            <wp:effectExtent l="0" t="0" r="3810" b="3175"/>
+            <wp:docPr id="1479389764" name="Рисунок 1"/>
+            <wp:cNvGraphicFramePr>
+              <a:graphicFrameLocks xmlns:a="http://schemas.openxmlformats.org/drawingml/2006/main" noChangeAspect="1"/>
+            </wp:cNvGraphicFramePr>
+            <a:graphic xmlns:a="http://schemas.openxmlformats.org/drawingml/2006/main">
+              <a:graphicData uri="http://schemas.openxmlformats.org/drawingml/2006/picture">
+                <pic:pic xmlns:pic="http://schemas.openxmlformats.org/drawingml/2006/picture">
+                  <pic:nvPicPr>
+                    <pic:cNvPr id="1479389764" name=""/>
+                    <pic:cNvPicPr/>
+                  </pic:nvPicPr>
+                  <pic:blipFill>
+                    <a:blip r:embed="rId9"/>
+                    <a:stretch>
+                      <a:fillRect/>
+                    </a:stretch>
+                  </pic:blipFill>
+                  <pic:spPr>
+                    <a:xfrm>
+                      <a:off x="0" y="0"/>
+                      <a:ext cx="5605608" cy="2922944"/>
+                    </a:xfrm>
+                    <a:prstGeom prst="rect">
+                      <a:avLst/>
+                    </a:prstGeom>
+                  </pic:spPr>
+                </pic:pic>
+              </a:graphicData>
+            </a:graphic>
+          </wp:inline>
+        </w:drawing>
+      </w:r>
     </w:p>
     <w:sectPr>
       <w:pgSz w:w="11906" w:h="16838"/>
@@ -5745,6 +5993,7 @@
   <w:style w:type="paragraph" w:default="1" w:styleId="a">
     <w:name w:val="Normal"/>
     <w:qFormat/>
+    <w:rsid w:val="00EA5371"/>
   </w:style>
   <w:style w:type="character" w:default="1" w:styleId="a0">
     <w:name w:val="Default Paragraph Font"/>

</xml_diff>